<commit_message>
Removed the AbsentzenTool, is not required anymore
</commit_message>
<xml_diff>
--- a/Dev_Files/Notes.docx
+++ b/Dev_Files/Notes.docx
@@ -44,7 +44,27 @@
         </w:numPr>
       </w:pPr>
       <w:r>
-        <w:t>Anmeldung nur durch Benedict E-Mail (ev. Email Bestätigung)</w:t>
+        <w:t xml:space="preserve">Anmeldung nur durch Benedict E-Mail (ev. </w:t>
+      </w:r>
+      <w:proofErr w:type="gramStart"/>
+      <w:r>
+        <w:t>Email Bestätigung</w:t>
+      </w:r>
+      <w:proofErr w:type="gramEnd"/>
+      <w:r>
+        <w:t>)</w:t>
+      </w:r>
+    </w:p>
+    <w:p>
+      <w:pPr>
+        <w:pStyle w:val="Listenabsatz"/>
+        <w:numPr>
+          <w:ilvl w:val="0"/>
+          <w:numId w:val="1"/>
+        </w:numPr>
+      </w:pPr>
+      <w:r>
+        <w:t xml:space="preserve">Bei Erstellung von neuem Nutzer, sample daten verwenden. </w:t>
       </w:r>
     </w:p>
     <w:p/>

</xml_diff>

<commit_message>
Implemented 64 Char text tokens Implemented the first part of Greade encription. All data required for Encription is an the DB queres
</commit_message>
<xml_diff>
--- a/Dev_Files/Notes.docx
+++ b/Dev_Files/Notes.docx
@@ -1,6 +1,6 @@
 
 <file path=word/document.xml><?xml version="1.0" encoding="utf-8"?>
-<w:document xmlns:wpc="http://schemas.microsoft.com/office/word/2010/wordprocessingCanvas" xmlns:cx="http://schemas.microsoft.com/office/drawing/2014/chartex" xmlns:cx1="http://schemas.microsoft.com/office/drawing/2015/9/8/chartex" xmlns:cx2="http://schemas.microsoft.com/office/drawing/2015/10/21/chartex" xmlns:cx3="http://schemas.microsoft.com/office/drawing/2016/5/9/chartex" xmlns:cx4="http://schemas.microsoft.com/office/drawing/2016/5/10/chartex" xmlns:cx5="http://schemas.microsoft.com/office/drawing/2016/5/11/chartex" xmlns:cx6="http://schemas.microsoft.com/office/drawing/2016/5/12/chartex" xmlns:cx7="http://schemas.microsoft.com/office/drawing/2016/5/13/chartex" xmlns:cx8="http://schemas.microsoft.com/office/drawing/2016/5/14/chartex" xmlns:mc="http://schemas.openxmlformats.org/markup-compatibility/2006" xmlns:aink="http://schemas.microsoft.com/office/drawing/2016/ink" xmlns:am3d="http://schemas.microsoft.com/office/drawing/2017/model3d" xmlns:o="urn:schemas-microsoft-com:office:office" xmlns:oel="http://schemas.microsoft.com/office/2019/extlst" xmlns:r="http://schemas.openxmlformats.org/officeDocument/2006/relationships" xmlns:m="http://schemas.openxmlformats.org/officeDocument/2006/math" xmlns:v="urn:schemas-microsoft-com:vml" xmlns:wp14="http://schemas.microsoft.com/office/word/2010/wordprocessingDrawing" xmlns:wp="http://schemas.openxmlformats.org/drawingml/2006/wordprocessingDrawing" xmlns:w10="urn:schemas-microsoft-com:office:word" xmlns:w="http://schemas.openxmlformats.org/wordprocessingml/2006/main" xmlns:w14="http://schemas.microsoft.com/office/word/2010/wordml" xmlns:w15="http://schemas.microsoft.com/office/word/2012/wordml" xmlns:w16cex="http://schemas.microsoft.com/office/word/2018/wordml/cex" xmlns:w16cid="http://schemas.microsoft.com/office/word/2016/wordml/cid" xmlns:w16="http://schemas.microsoft.com/office/word/2018/wordml" xmlns:w16du="http://schemas.microsoft.com/office/word/2023/wordml/word16du" xmlns:w16sdtdh="http://schemas.microsoft.com/office/word/2020/wordml/sdtdatahash" xmlns:w16se="http://schemas.microsoft.com/office/word/2015/wordml/symex" xmlns:wpg="http://schemas.microsoft.com/office/word/2010/wordprocessingGroup" xmlns:wpi="http://schemas.microsoft.com/office/word/2010/wordprocessingInk" xmlns:wne="http://schemas.microsoft.com/office/word/2006/wordml" xmlns:wps="http://schemas.microsoft.com/office/word/2010/wordprocessingShape" mc:Ignorable="w14 w15 w16se w16cid w16 w16cex w16sdtdh wp14">
+<w:document xmlns:wpc="http://schemas.microsoft.com/office/word/2010/wordprocessingCanvas" xmlns:cx="http://schemas.microsoft.com/office/drawing/2014/chartex" xmlns:cx1="http://schemas.microsoft.com/office/drawing/2015/9/8/chartex" xmlns:cx2="http://schemas.microsoft.com/office/drawing/2015/10/21/chartex" xmlns:cx3="http://schemas.microsoft.com/office/drawing/2016/5/9/chartex" xmlns:cx4="http://schemas.microsoft.com/office/drawing/2016/5/10/chartex" xmlns:cx5="http://schemas.microsoft.com/office/drawing/2016/5/11/chartex" xmlns:cx6="http://schemas.microsoft.com/office/drawing/2016/5/12/chartex" xmlns:cx7="http://schemas.microsoft.com/office/drawing/2016/5/13/chartex" xmlns:cx8="http://schemas.microsoft.com/office/drawing/2016/5/14/chartex" xmlns:mc="http://schemas.openxmlformats.org/markup-compatibility/2006" xmlns:aink="http://schemas.microsoft.com/office/drawing/2016/ink" xmlns:am3d="http://schemas.microsoft.com/office/drawing/2017/model3d" xmlns:o="urn:schemas-microsoft-com:office:office" xmlns:oel="http://schemas.microsoft.com/office/2019/extlst" xmlns:r="http://schemas.openxmlformats.org/officeDocument/2006/relationships" xmlns:m="http://schemas.openxmlformats.org/officeDocument/2006/math" xmlns:v="urn:schemas-microsoft-com:vml" xmlns:wp14="http://schemas.microsoft.com/office/word/2010/wordprocessingDrawing" xmlns:wp="http://schemas.openxmlformats.org/drawingml/2006/wordprocessingDrawing" xmlns:w10="urn:schemas-microsoft-com:office:word" xmlns:w="http://schemas.openxmlformats.org/wordprocessingml/2006/main" xmlns:w14="http://schemas.microsoft.com/office/word/2010/wordml" xmlns:w15="http://schemas.microsoft.com/office/word/2012/wordml" xmlns:w16cex="http://schemas.microsoft.com/office/word/2018/wordml/cex" xmlns:w16cid="http://schemas.microsoft.com/office/word/2016/wordml/cid" xmlns:w16="http://schemas.microsoft.com/office/word/2018/wordml" xmlns:w16sdtdh="http://schemas.microsoft.com/office/word/2020/wordml/sdtdatahash" xmlns:w16se="http://schemas.microsoft.com/office/word/2015/wordml/symex" xmlns:wpg="http://schemas.microsoft.com/office/word/2010/wordprocessingGroup" xmlns:wpi="http://schemas.microsoft.com/office/word/2010/wordprocessingInk" xmlns:wne="http://schemas.microsoft.com/office/word/2006/wordml" xmlns:wps="http://schemas.microsoft.com/office/word/2010/wordprocessingShape" mc:Ignorable="w14 w15 w16se w16cid w16 w16cex w16sdtdh wp14">
   <w:body>
     <w:p>
       <w:pPr>
@@ -18,9 +18,120 @@
           <w:ilvl w:val="0"/>
           <w:numId w:val="1"/>
         </w:numPr>
+        <w:rPr>
+          <w:color w:val="70AD47" w:themeColor="accent6"/>
+        </w:rPr>
+      </w:pPr>
+      <w:r>
+        <w:rPr>
+          <w:color w:val="70AD47" w:themeColor="accent6"/>
+        </w:rPr>
+        <w:t xml:space="preserve">Token zu </w:t>
+      </w:r>
+      <w:proofErr w:type="spellStart"/>
+      <w:r>
+        <w:rPr>
+          <w:color w:val="70AD47" w:themeColor="accent6"/>
+        </w:rPr>
+        <w:t>sha</w:t>
+      </w:r>
+      <w:proofErr w:type="spellEnd"/>
+      <w:r>
+        <w:rPr>
+          <w:color w:val="70AD47" w:themeColor="accent6"/>
+        </w:rPr>
+        <w:t xml:space="preserve"> String Umwandeln</w:t>
+      </w:r>
+    </w:p>
+    <w:p>
+      <w:pPr>
+        <w:pStyle w:val="Listenabsatz"/>
+        <w:numPr>
+          <w:ilvl w:val="0"/>
+          <w:numId w:val="1"/>
+        </w:numPr>
       </w:pPr>
       <w:r>
         <w:t>Noten Verschlüsselung</w:t>
+      </w:r>
+      <w:r>
+        <w:t xml:space="preserve"> </w:t>
+      </w:r>
+    </w:p>
+    <w:p>
+      <w:pPr>
+        <w:pStyle w:val="Listenabsatz"/>
+        <w:numPr>
+          <w:ilvl w:val="1"/>
+          <w:numId w:val="1"/>
+        </w:numPr>
+      </w:pPr>
+      <w:r>
+        <w:rPr>
+          <w:color w:val="70AD47" w:themeColor="accent6"/>
+        </w:rPr>
+        <w:t xml:space="preserve">Die nötigen Informationen für die Entschlüsselung and den DB </w:t>
+      </w:r>
+      <w:proofErr w:type="spellStart"/>
+      <w:r>
+        <w:rPr>
+          <w:color w:val="70AD47" w:themeColor="accent6"/>
+        </w:rPr>
+        <w:t>Queries</w:t>
+      </w:r>
+      <w:proofErr w:type="spellEnd"/>
+      <w:r>
+        <w:rPr>
+          <w:color w:val="70AD47" w:themeColor="accent6"/>
+        </w:rPr>
+        <w:t xml:space="preserve"> bekommen</w:t>
+      </w:r>
+    </w:p>
+    <w:p>
+      <w:pPr>
+        <w:pStyle w:val="Listenabsatz"/>
+        <w:numPr>
+          <w:ilvl w:val="1"/>
+          <w:numId w:val="1"/>
+        </w:numPr>
+      </w:pPr>
+      <w:r>
+        <w:t>Die Verschlüsselung Methoden Implementieren</w:t>
+      </w:r>
+    </w:p>
+    <w:p>
+      <w:pPr>
+        <w:pStyle w:val="Listenabsatz"/>
+        <w:numPr>
+          <w:ilvl w:val="1"/>
+          <w:numId w:val="1"/>
+        </w:numPr>
+      </w:pPr>
+      <w:r>
+        <w:t>Die Datenbank anpassen</w:t>
+      </w:r>
+    </w:p>
+    <w:p>
+      <w:pPr>
+        <w:pStyle w:val="Listenabsatz"/>
+        <w:numPr>
+          <w:ilvl w:val="1"/>
+          <w:numId w:val="1"/>
+        </w:numPr>
+      </w:pPr>
+      <w:r>
+        <w:t xml:space="preserve">Die Verschlüsselung an allen </w:t>
+      </w:r>
+      <w:proofErr w:type="spellStart"/>
+      <w:r>
+        <w:t>Queries</w:t>
+      </w:r>
+      <w:proofErr w:type="spellEnd"/>
+      <w:r>
+        <w:t xml:space="preserve"> </w:t>
+      </w:r>
+      <w:r>
+        <w:t>s etablieren</w:t>
       </w:r>
     </w:p>
     <w:p>
@@ -79,7 +190,7 @@
 </file>
 
 <file path=word/numbering.xml><?xml version="1.0" encoding="utf-8"?>
-<w:numbering xmlns:wpc="http://schemas.microsoft.com/office/word/2010/wordprocessingCanvas" xmlns:cx="http://schemas.microsoft.com/office/drawing/2014/chartex" xmlns:cx1="http://schemas.microsoft.com/office/drawing/2015/9/8/chartex" xmlns:cx2="http://schemas.microsoft.com/office/drawing/2015/10/21/chartex" xmlns:cx3="http://schemas.microsoft.com/office/drawing/2016/5/9/chartex" xmlns:cx4="http://schemas.microsoft.com/office/drawing/2016/5/10/chartex" xmlns:cx5="http://schemas.microsoft.com/office/drawing/2016/5/11/chartex" xmlns:cx6="http://schemas.microsoft.com/office/drawing/2016/5/12/chartex" xmlns:cx7="http://schemas.microsoft.com/office/drawing/2016/5/13/chartex" xmlns:cx8="http://schemas.microsoft.com/office/drawing/2016/5/14/chartex" xmlns:mc="http://schemas.openxmlformats.org/markup-compatibility/2006" xmlns:aink="http://schemas.microsoft.com/office/drawing/2016/ink" xmlns:am3d="http://schemas.microsoft.com/office/drawing/2017/model3d" xmlns:o="urn:schemas-microsoft-com:office:office" xmlns:oel="http://schemas.microsoft.com/office/2019/extlst" xmlns:r="http://schemas.openxmlformats.org/officeDocument/2006/relationships" xmlns:m="http://schemas.openxmlformats.org/officeDocument/2006/math" xmlns:v="urn:schemas-microsoft-com:vml" xmlns:wp14="http://schemas.microsoft.com/office/word/2010/wordprocessingDrawing" xmlns:wp="http://schemas.openxmlformats.org/drawingml/2006/wordprocessingDrawing" xmlns:w10="urn:schemas-microsoft-com:office:word" xmlns:w="http://schemas.openxmlformats.org/wordprocessingml/2006/main" xmlns:w14="http://schemas.microsoft.com/office/word/2010/wordml" xmlns:w15="http://schemas.microsoft.com/office/word/2012/wordml" xmlns:w16cex="http://schemas.microsoft.com/office/word/2018/wordml/cex" xmlns:w16cid="http://schemas.microsoft.com/office/word/2016/wordml/cid" xmlns:w16="http://schemas.microsoft.com/office/word/2018/wordml" xmlns:w16du="http://schemas.microsoft.com/office/word/2023/wordml/word16du" xmlns:w16sdtdh="http://schemas.microsoft.com/office/word/2020/wordml/sdtdatahash" xmlns:w16se="http://schemas.microsoft.com/office/word/2015/wordml/symex" xmlns:wpg="http://schemas.microsoft.com/office/word/2010/wordprocessingGroup" xmlns:wpi="http://schemas.microsoft.com/office/word/2010/wordprocessingInk" xmlns:wne="http://schemas.microsoft.com/office/word/2006/wordml" xmlns:wps="http://schemas.microsoft.com/office/word/2010/wordprocessingShape" mc:Ignorable="w14 w15 w16se w16cid w16 w16cex w16sdtdh wp14">
+<w:numbering xmlns:wpc="http://schemas.microsoft.com/office/word/2010/wordprocessingCanvas" xmlns:cx="http://schemas.microsoft.com/office/drawing/2014/chartex" xmlns:cx1="http://schemas.microsoft.com/office/drawing/2015/9/8/chartex" xmlns:cx2="http://schemas.microsoft.com/office/drawing/2015/10/21/chartex" xmlns:cx3="http://schemas.microsoft.com/office/drawing/2016/5/9/chartex" xmlns:cx4="http://schemas.microsoft.com/office/drawing/2016/5/10/chartex" xmlns:cx5="http://schemas.microsoft.com/office/drawing/2016/5/11/chartex" xmlns:cx6="http://schemas.microsoft.com/office/drawing/2016/5/12/chartex" xmlns:cx7="http://schemas.microsoft.com/office/drawing/2016/5/13/chartex" xmlns:cx8="http://schemas.microsoft.com/office/drawing/2016/5/14/chartex" xmlns:mc="http://schemas.openxmlformats.org/markup-compatibility/2006" xmlns:aink="http://schemas.microsoft.com/office/drawing/2016/ink" xmlns:am3d="http://schemas.microsoft.com/office/drawing/2017/model3d" xmlns:o="urn:schemas-microsoft-com:office:office" xmlns:oel="http://schemas.microsoft.com/office/2019/extlst" xmlns:r="http://schemas.openxmlformats.org/officeDocument/2006/relationships" xmlns:m="http://schemas.openxmlformats.org/officeDocument/2006/math" xmlns:v="urn:schemas-microsoft-com:vml" xmlns:wp14="http://schemas.microsoft.com/office/word/2010/wordprocessingDrawing" xmlns:wp="http://schemas.openxmlformats.org/drawingml/2006/wordprocessingDrawing" xmlns:w10="urn:schemas-microsoft-com:office:word" xmlns:w="http://schemas.openxmlformats.org/wordprocessingml/2006/main" xmlns:w14="http://schemas.microsoft.com/office/word/2010/wordml" xmlns:w15="http://schemas.microsoft.com/office/word/2012/wordml" xmlns:w16cex="http://schemas.microsoft.com/office/word/2018/wordml/cex" xmlns:w16cid="http://schemas.microsoft.com/office/word/2016/wordml/cid" xmlns:w16="http://schemas.microsoft.com/office/word/2018/wordml" xmlns:w16sdtdh="http://schemas.microsoft.com/office/word/2020/wordml/sdtdatahash" xmlns:w16se="http://schemas.microsoft.com/office/word/2015/wordml/symex" xmlns:wpg="http://schemas.microsoft.com/office/word/2010/wordprocessingGroup" xmlns:wpi="http://schemas.microsoft.com/office/word/2010/wordprocessingInk" xmlns:wne="http://schemas.microsoft.com/office/word/2006/wordml" xmlns:wps="http://schemas.microsoft.com/office/word/2010/wordprocessingShape" mc:Ignorable="w14 w15 w16se w16cid w16 w16cex w16sdtdh wp14">
   <w:abstractNum w:abstractNumId="0" w15:restartNumberingAfterBreak="0">
     <w:nsid w:val="02BE747F"/>
     <w:multiLevelType w:val="hybridMultilevel"/>
@@ -96,7 +207,7 @@
         <w:rFonts w:hint="default"/>
       </w:rPr>
     </w:lvl>
-    <w:lvl w:ilvl="1" w:tplc="08070019" w:tentative="1">
+    <w:lvl w:ilvl="1" w:tplc="08070019">
       <w:start w:val="1"/>
       <w:numFmt w:val="lowerLetter"/>
       <w:lvlText w:val="%2."/>

</xml_diff>

<commit_message>
Added Encription Methods Added Simple Unit Test for the Encriptions Methods
</commit_message>
<xml_diff>
--- a/Dev_Files/Notes.docx
+++ b/Dev_Files/Notes.docx
@@ -94,8 +94,14 @@
           <w:ilvl w:val="1"/>
           <w:numId w:val="1"/>
         </w:numPr>
-      </w:pPr>
-      <w:r>
+        <w:rPr>
+          <w:color w:val="70AD47" w:themeColor="accent6"/>
+        </w:rPr>
+      </w:pPr>
+      <w:r>
+        <w:rPr>
+          <w:color w:val="70AD47" w:themeColor="accent6"/>
+        </w:rPr>
         <w:t>Die Verschlüsselung Methoden Implementieren</w:t>
       </w:r>
     </w:p>
@@ -128,10 +134,7 @@
       </w:r>
       <w:proofErr w:type="spellEnd"/>
       <w:r>
-        <w:t xml:space="preserve"> </w:t>
-      </w:r>
-      <w:r>
-        <w:t>s etablieren</w:t>
+        <w:t xml:space="preserve"> s etablieren</w:t>
       </w:r>
     </w:p>
     <w:p>

</xml_diff>

<commit_message>
E-Mail Tesing (its not working)
</commit_message>
<xml_diff>
--- a/Dev_Files/Notes.docx
+++ b/Dev_Files/Notes.docx
@@ -26,21 +26,7 @@
         <w:rPr>
           <w:color w:val="70AD47" w:themeColor="accent6"/>
         </w:rPr>
-        <w:t xml:space="preserve">Token zu </w:t>
-      </w:r>
-      <w:proofErr w:type="spellStart"/>
-      <w:r>
-        <w:rPr>
-          <w:color w:val="70AD47" w:themeColor="accent6"/>
-        </w:rPr>
-        <w:t>sha</w:t>
-      </w:r>
-      <w:proofErr w:type="spellEnd"/>
-      <w:r>
-        <w:rPr>
-          <w:color w:val="70AD47" w:themeColor="accent6"/>
-        </w:rPr>
-        <w:t xml:space="preserve"> String Umwandeln</w:t>
+        <w:t>Token zu sha String Umwandeln</w:t>
       </w:r>
     </w:p>
     <w:p>
@@ -82,21 +68,7 @@
         <w:rPr>
           <w:color w:val="385623" w:themeColor="accent6" w:themeShade="80"/>
         </w:rPr>
-        <w:t xml:space="preserve">Die nötigen Informationen für die Entschlüsselung and den DB </w:t>
-      </w:r>
-      <w:proofErr w:type="spellStart"/>
-      <w:r>
-        <w:rPr>
-          <w:color w:val="385623" w:themeColor="accent6" w:themeShade="80"/>
-        </w:rPr>
-        <w:t>Queries</w:t>
-      </w:r>
-      <w:proofErr w:type="spellEnd"/>
-      <w:r>
-        <w:rPr>
-          <w:color w:val="385623" w:themeColor="accent6" w:themeShade="80"/>
-        </w:rPr>
-        <w:t xml:space="preserve"> bekommen</w:t>
+        <w:t>Die nötigen Informationen für die Entschlüsselung and den DB Queries bekommen</w:t>
       </w:r>
     </w:p>
     <w:p>
@@ -150,21 +122,7 @@
         <w:rPr>
           <w:color w:val="385623" w:themeColor="accent6" w:themeShade="80"/>
         </w:rPr>
-        <w:t xml:space="preserve">Die Verschlüsselung an allen </w:t>
-      </w:r>
-      <w:proofErr w:type="spellStart"/>
-      <w:r>
-        <w:rPr>
-          <w:color w:val="385623" w:themeColor="accent6" w:themeShade="80"/>
-        </w:rPr>
-        <w:t>Queries</w:t>
-      </w:r>
-      <w:proofErr w:type="spellEnd"/>
-      <w:r>
-        <w:rPr>
-          <w:color w:val="385623" w:themeColor="accent6" w:themeShade="80"/>
-        </w:rPr>
-        <w:t xml:space="preserve"> s etablieren</w:t>
+        <w:t>Die Verschlüsselung an allen Queries s etablieren</w:t>
       </w:r>
     </w:p>
     <w:p>
@@ -222,6 +180,29 @@
       </w:r>
     </w:p>
     <w:p/>
+    <w:p/>
+    <w:p/>
+    <w:p/>
+    <w:p/>
+    <w:p/>
+    <w:p/>
+    <w:p/>
+    <w:p/>
+    <w:p/>
+    <w:p/>
+    <w:p/>
+    <w:p/>
+    <w:p>
+      <w:r>
+        <w:t>S</w:t>
+      </w:r>
+      <w:r>
+        <w:t>endgrid</w:t>
+      </w:r>
+      <w:r>
+        <w:t>: Mail API (Password via PM)</w:t>
+      </w:r>
+    </w:p>
     <w:sectPr>
       <w:pgSz w:w="11906" w:h="16838"/>
       <w:pgMar w:top="1417" w:right="1417" w:bottom="1134" w:left="1417" w:header="708" w:footer="708" w:gutter="0"/>

</xml_diff>

<commit_message>
Finished verifikation Code and Email system
</commit_message>
<xml_diff>
--- a/Dev_Files/Notes.docx
+++ b/Dev_Files/Notes.docx
@@ -26,7 +26,21 @@
         <w:rPr>
           <w:color w:val="70AD47" w:themeColor="accent6"/>
         </w:rPr>
-        <w:t>Token zu sha String Umwandeln</w:t>
+        <w:t xml:space="preserve">Token zu </w:t>
+      </w:r>
+      <w:proofErr w:type="spellStart"/>
+      <w:r>
+        <w:rPr>
+          <w:color w:val="70AD47" w:themeColor="accent6"/>
+        </w:rPr>
+        <w:t>sha</w:t>
+      </w:r>
+      <w:proofErr w:type="spellEnd"/>
+      <w:r>
+        <w:rPr>
+          <w:color w:val="70AD47" w:themeColor="accent6"/>
+        </w:rPr>
+        <w:t xml:space="preserve"> String Umwandeln</w:t>
       </w:r>
     </w:p>
     <w:p>
@@ -68,7 +82,21 @@
         <w:rPr>
           <w:color w:val="385623" w:themeColor="accent6" w:themeShade="80"/>
         </w:rPr>
-        <w:t>Die nötigen Informationen für die Entschlüsselung and den DB Queries bekommen</w:t>
+        <w:t xml:space="preserve">Die nötigen Informationen für die Entschlüsselung and den DB </w:t>
+      </w:r>
+      <w:proofErr w:type="spellStart"/>
+      <w:r>
+        <w:rPr>
+          <w:color w:val="385623" w:themeColor="accent6" w:themeShade="80"/>
+        </w:rPr>
+        <w:t>Queries</w:t>
+      </w:r>
+      <w:proofErr w:type="spellEnd"/>
+      <w:r>
+        <w:rPr>
+          <w:color w:val="385623" w:themeColor="accent6" w:themeShade="80"/>
+        </w:rPr>
+        <w:t xml:space="preserve"> bekommen</w:t>
       </w:r>
     </w:p>
     <w:p>
@@ -122,7 +150,21 @@
         <w:rPr>
           <w:color w:val="385623" w:themeColor="accent6" w:themeShade="80"/>
         </w:rPr>
-        <w:t>Die Verschlüsselung an allen Queries s etablieren</w:t>
+        <w:t xml:space="preserve">Die Verschlüsselung an allen </w:t>
+      </w:r>
+      <w:proofErr w:type="spellStart"/>
+      <w:r>
+        <w:rPr>
+          <w:color w:val="385623" w:themeColor="accent6" w:themeShade="80"/>
+        </w:rPr>
+        <w:t>Queries</w:t>
+      </w:r>
+      <w:proofErr w:type="spellEnd"/>
+      <w:r>
+        <w:rPr>
+          <w:color w:val="385623" w:themeColor="accent6" w:themeShade="80"/>
+        </w:rPr>
+        <w:t xml:space="preserve"> s etablieren</w:t>
       </w:r>
     </w:p>
     <w:p>
@@ -144,14 +186,26 @@
           <w:ilvl w:val="0"/>
           <w:numId w:val="1"/>
         </w:numPr>
-      </w:pPr>
-      <w:r>
+        <w:rPr>
+          <w:color w:val="70AD47" w:themeColor="accent6"/>
+        </w:rPr>
+      </w:pPr>
+      <w:r>
+        <w:rPr>
+          <w:color w:val="70AD47" w:themeColor="accent6"/>
+        </w:rPr>
         <w:t xml:space="preserve">Anmeldung nur durch Benedict E-Mail (ev. </w:t>
       </w:r>
       <w:r>
+        <w:rPr>
+          <w:color w:val="70AD47" w:themeColor="accent6"/>
+        </w:rPr>
         <w:t>E-Mail-Bestätigung</w:t>
       </w:r>
       <w:r>
+        <w:rPr>
+          <w:color w:val="70AD47" w:themeColor="accent6"/>
+        </w:rPr>
         <w:t>)</w:t>
       </w:r>
     </w:p>
@@ -162,8 +216,14 @@
           <w:ilvl w:val="1"/>
           <w:numId w:val="1"/>
         </w:numPr>
-      </w:pPr>
-      <w:r>
+        <w:rPr>
+          <w:color w:val="385623" w:themeColor="accent6" w:themeShade="80"/>
+        </w:rPr>
+      </w:pPr>
+      <w:r>
+        <w:rPr>
+          <w:color w:val="385623" w:themeColor="accent6" w:themeShade="80"/>
+        </w:rPr>
         <w:t>Registrierung Dialog hinzufügen</w:t>
       </w:r>
     </w:p>
@@ -192,11 +252,20 @@
           <w:ilvl w:val="1"/>
           <w:numId w:val="1"/>
         </w:numPr>
-      </w:pPr>
-      <w:r>
+        <w:rPr>
+          <w:color w:val="385623" w:themeColor="accent6" w:themeShade="80"/>
+        </w:rPr>
+      </w:pPr>
+      <w:r>
+        <w:rPr>
+          <w:color w:val="385623" w:themeColor="accent6" w:themeShade="80"/>
+        </w:rPr>
         <w:t>E-Mail</w:t>
       </w:r>
       <w:r>
+        <w:rPr>
+          <w:color w:val="385623" w:themeColor="accent6" w:themeShade="80"/>
+        </w:rPr>
         <w:t xml:space="preserve"> und Code überprüfen</w:t>
       </w:r>
     </w:p>
@@ -204,6 +273,42 @@
       <w:pPr>
         <w:pStyle w:val="Listenabsatz"/>
         <w:numPr>
+          <w:ilvl w:val="1"/>
+          <w:numId w:val="1"/>
+        </w:numPr>
+        <w:rPr>
+          <w:color w:val="385623" w:themeColor="accent6" w:themeShade="80"/>
+        </w:rPr>
+      </w:pPr>
+      <w:r>
+        <w:rPr>
+          <w:color w:val="385623" w:themeColor="accent6" w:themeShade="80"/>
+        </w:rPr>
+        <w:t>Anmeldung durch E-Mail erlauben</w:t>
+      </w:r>
+    </w:p>
+    <w:p>
+      <w:pPr>
+        <w:pStyle w:val="Listenabsatz"/>
+        <w:numPr>
+          <w:ilvl w:val="1"/>
+          <w:numId w:val="1"/>
+        </w:numPr>
+        <w:rPr>
+          <w:color w:val="385623" w:themeColor="accent6" w:themeShade="80"/>
+        </w:rPr>
+      </w:pPr>
+      <w:r>
+        <w:rPr>
+          <w:color w:val="385623" w:themeColor="accent6" w:themeShade="80"/>
+        </w:rPr>
+        <w:t>Code ablaufen lassen</w:t>
+      </w:r>
+    </w:p>
+    <w:p>
+      <w:pPr>
+        <w:pStyle w:val="Listenabsatz"/>
+        <w:numPr>
           <w:ilvl w:val="0"/>
           <w:numId w:val="1"/>
         </w:numPr>
@@ -224,23 +329,49 @@
         <w:t>Die Automatische Ausweitung von der über Subjekten implementieren</w:t>
       </w:r>
     </w:p>
-    <w:p/>
-    <w:p/>
-    <w:p/>
-    <w:p/>
-    <w:p/>
-    <w:p/>
-    <w:p/>
-    <w:p/>
-    <w:p/>
-    <w:p/>
-    <w:p/>
-    <w:p/>
-    <w:p/>
-    <w:p>
+    <w:p>
+      <w:pPr>
+        <w:pStyle w:val="Listenabsatz"/>
+        <w:numPr>
+          <w:ilvl w:val="0"/>
+          <w:numId w:val="1"/>
+        </w:numPr>
+      </w:pPr>
+      <w:r>
+        <w:t xml:space="preserve">Server Side eingeben Überprüfung (sicher </w:t>
+      </w:r>
+      <w:r>
+        <w:t>gehen,</w:t>
+      </w:r>
+      <w:r>
+        <w:t xml:space="preserve"> </w:t>
+      </w:r>
+      <w:r>
+        <w:t>dass</w:t>
+      </w:r>
+      <w:r>
+        <w:t xml:space="preserve"> alle Client Informationen sin machen)</w:t>
+      </w:r>
+    </w:p>
+    <w:p/>
+    <w:p/>
+    <w:p/>
+    <w:p/>
+    <w:p/>
+    <w:p/>
+    <w:p/>
+    <w:p/>
+    <w:p/>
+    <w:p/>
+    <w:p/>
+    <w:p/>
+    <w:p/>
+    <w:p>
+      <w:proofErr w:type="spellStart"/>
       <w:r>
         <w:t>Sendgrid</w:t>
       </w:r>
+      <w:proofErr w:type="spellEnd"/>
       <w:r>
         <w:t>: Mail API (Password via PM)</w:t>
       </w:r>

</xml_diff>

<commit_message>
Profile selection and sample data finished
</commit_message>
<xml_diff>
--- a/Dev_Files/Notes.docx
+++ b/Dev_Files/Notes.docx
@@ -26,21 +26,103 @@
         <w:rPr>
           <w:color w:val="70AD47" w:themeColor="accent6"/>
         </w:rPr>
-        <w:t xml:space="preserve">Token zu </w:t>
-      </w:r>
-      <w:proofErr w:type="spellStart"/>
-      <w:r>
+        <w:t>Token zu sha String Umwandeln</w:t>
+      </w:r>
+    </w:p>
+    <w:p>
+      <w:pPr>
+        <w:pStyle w:val="Listenabsatz"/>
+        <w:numPr>
+          <w:ilvl w:val="0"/>
+          <w:numId w:val="1"/>
+        </w:numPr>
         <w:rPr>
           <w:color w:val="70AD47" w:themeColor="accent6"/>
         </w:rPr>
-        <w:t>sha</w:t>
-      </w:r>
-      <w:proofErr w:type="spellEnd"/>
+      </w:pPr>
       <w:r>
         <w:rPr>
           <w:color w:val="70AD47" w:themeColor="accent6"/>
         </w:rPr>
-        <w:t xml:space="preserve"> String Umwandeln</w:t>
+        <w:t>Noten Verschlüsselung</w:t>
+      </w:r>
+      <w:r>
+        <w:rPr>
+          <w:color w:val="70AD47" w:themeColor="accent6"/>
+        </w:rPr>
+        <w:t xml:space="preserve"> </w:t>
+      </w:r>
+    </w:p>
+    <w:p>
+      <w:pPr>
+        <w:pStyle w:val="Listenabsatz"/>
+        <w:numPr>
+          <w:ilvl w:val="1"/>
+          <w:numId w:val="1"/>
+        </w:numPr>
+        <w:rPr>
+          <w:color w:val="538135" w:themeColor="accent6" w:themeShade="BF"/>
+        </w:rPr>
+      </w:pPr>
+      <w:r>
+        <w:rPr>
+          <w:color w:val="538135" w:themeColor="accent6" w:themeShade="BF"/>
+        </w:rPr>
+        <w:t>Die nötigen Informationen für die Entschlüsselung and den DB Queries bekommen</w:t>
+      </w:r>
+    </w:p>
+    <w:p>
+      <w:pPr>
+        <w:pStyle w:val="Listenabsatz"/>
+        <w:numPr>
+          <w:ilvl w:val="1"/>
+          <w:numId w:val="1"/>
+        </w:numPr>
+        <w:rPr>
+          <w:color w:val="538135" w:themeColor="accent6" w:themeShade="BF"/>
+        </w:rPr>
+      </w:pPr>
+      <w:r>
+        <w:rPr>
+          <w:color w:val="538135" w:themeColor="accent6" w:themeShade="BF"/>
+        </w:rPr>
+        <w:t>Die Verschlüsselung Methoden Implementieren</w:t>
+      </w:r>
+    </w:p>
+    <w:p>
+      <w:pPr>
+        <w:pStyle w:val="Listenabsatz"/>
+        <w:numPr>
+          <w:ilvl w:val="1"/>
+          <w:numId w:val="1"/>
+        </w:numPr>
+        <w:rPr>
+          <w:color w:val="538135" w:themeColor="accent6" w:themeShade="BF"/>
+        </w:rPr>
+      </w:pPr>
+      <w:r>
+        <w:rPr>
+          <w:color w:val="538135" w:themeColor="accent6" w:themeShade="BF"/>
+        </w:rPr>
+        <w:t>Die Datenbank anpassen</w:t>
+      </w:r>
+    </w:p>
+    <w:p>
+      <w:pPr>
+        <w:pStyle w:val="Listenabsatz"/>
+        <w:numPr>
+          <w:ilvl w:val="1"/>
+          <w:numId w:val="1"/>
+        </w:numPr>
+        <w:rPr>
+          <w:color w:val="538135" w:themeColor="accent6" w:themeShade="BF"/>
+        </w:rPr>
+      </w:pPr>
+      <w:r>
+        <w:rPr>
+          <w:color w:val="538135" w:themeColor="accent6" w:themeShade="BF"/>
+        </w:rPr>
+        <w:t>Die Verschlüsselung an allen Queries s etablieren</w:t>
       </w:r>
     </w:p>
     <w:p>
@@ -50,6 +132,18 @@
           <w:ilvl w:val="0"/>
           <w:numId w:val="1"/>
         </w:numPr>
+      </w:pPr>
+      <w:r>
+        <w:t>Semester Auswahl</w:t>
+      </w:r>
+    </w:p>
+    <w:p>
+      <w:pPr>
+        <w:pStyle w:val="Listenabsatz"/>
+        <w:numPr>
+          <w:ilvl w:val="0"/>
+          <w:numId w:val="1"/>
+        </w:numPr>
         <w:rPr>
           <w:color w:val="70AD47" w:themeColor="accent6"/>
         </w:rPr>
@@ -58,294 +152,146 @@
         <w:rPr>
           <w:color w:val="70AD47" w:themeColor="accent6"/>
         </w:rPr>
-        <w:t>Noten Verschlüsselung</w:t>
+        <w:t xml:space="preserve">Anmeldung nur durch Benedict E-Mail (ev. </w:t>
       </w:r>
       <w:r>
         <w:rPr>
           <w:color w:val="70AD47" w:themeColor="accent6"/>
         </w:rPr>
+        <w:t>E-Mail-Bestätigung</w:t>
+      </w:r>
+      <w:r>
+        <w:rPr>
+          <w:color w:val="70AD47" w:themeColor="accent6"/>
+        </w:rPr>
+        <w:t>)</w:t>
+      </w:r>
+    </w:p>
+    <w:p>
+      <w:pPr>
+        <w:pStyle w:val="Listenabsatz"/>
+        <w:numPr>
+          <w:ilvl w:val="1"/>
+          <w:numId w:val="1"/>
+        </w:numPr>
+        <w:rPr>
+          <w:color w:val="538135" w:themeColor="accent6" w:themeShade="BF"/>
+        </w:rPr>
+      </w:pPr>
+      <w:r>
+        <w:rPr>
+          <w:color w:val="538135" w:themeColor="accent6" w:themeShade="BF"/>
+        </w:rPr>
+        <w:t>Registrierung Dialog hinzufügen</w:t>
+      </w:r>
+    </w:p>
+    <w:p>
+      <w:pPr>
+        <w:pStyle w:val="Listenabsatz"/>
+        <w:numPr>
+          <w:ilvl w:val="1"/>
+          <w:numId w:val="1"/>
+        </w:numPr>
+        <w:rPr>
+          <w:color w:val="538135" w:themeColor="accent6" w:themeShade="BF"/>
+        </w:rPr>
+      </w:pPr>
+      <w:r>
+        <w:rPr>
+          <w:color w:val="538135" w:themeColor="accent6" w:themeShade="BF"/>
+        </w:rPr>
+        <w:t>E-Mail mit Verifizierung-Code aussenden</w:t>
+      </w:r>
+    </w:p>
+    <w:p>
+      <w:pPr>
+        <w:pStyle w:val="Listenabsatz"/>
+        <w:numPr>
+          <w:ilvl w:val="1"/>
+          <w:numId w:val="1"/>
+        </w:numPr>
+        <w:rPr>
+          <w:color w:val="538135" w:themeColor="accent6" w:themeShade="BF"/>
+        </w:rPr>
+      </w:pPr>
+      <w:r>
+        <w:rPr>
+          <w:color w:val="538135" w:themeColor="accent6" w:themeShade="BF"/>
+        </w:rPr>
+        <w:t>E-Mail</w:t>
+      </w:r>
+      <w:r>
+        <w:rPr>
+          <w:color w:val="538135" w:themeColor="accent6" w:themeShade="BF"/>
+        </w:rPr>
+        <w:t xml:space="preserve"> und Code überprüfen</w:t>
+      </w:r>
+    </w:p>
+    <w:p>
+      <w:pPr>
+        <w:pStyle w:val="Listenabsatz"/>
+        <w:numPr>
+          <w:ilvl w:val="1"/>
+          <w:numId w:val="1"/>
+        </w:numPr>
+        <w:rPr>
+          <w:color w:val="538135" w:themeColor="accent6" w:themeShade="BF"/>
+        </w:rPr>
+      </w:pPr>
+      <w:r>
+        <w:rPr>
+          <w:color w:val="538135" w:themeColor="accent6" w:themeShade="BF"/>
+        </w:rPr>
+        <w:t>Anmeldung durch E-Mail erlauben</w:t>
+      </w:r>
+    </w:p>
+    <w:p>
+      <w:pPr>
+        <w:pStyle w:val="Listenabsatz"/>
+        <w:numPr>
+          <w:ilvl w:val="1"/>
+          <w:numId w:val="1"/>
+        </w:numPr>
+        <w:rPr>
+          <w:color w:val="538135" w:themeColor="accent6" w:themeShade="BF"/>
+        </w:rPr>
+      </w:pPr>
+      <w:r>
+        <w:rPr>
+          <w:color w:val="538135" w:themeColor="accent6" w:themeShade="BF"/>
+        </w:rPr>
+        <w:t>Code ablaufen lassen</w:t>
+      </w:r>
+    </w:p>
+    <w:p>
+      <w:pPr>
+        <w:pStyle w:val="Listenabsatz"/>
+        <w:numPr>
+          <w:ilvl w:val="0"/>
+          <w:numId w:val="1"/>
+        </w:numPr>
+      </w:pPr>
+      <w:r>
+        <w:t xml:space="preserve">Bei Erstellung von neuem Nutzer, sample daten verwenden. </w:t>
+      </w:r>
+    </w:p>
+    <w:p>
+      <w:pPr>
+        <w:pStyle w:val="Listenabsatz"/>
+        <w:numPr>
+          <w:ilvl w:val="0"/>
+          <w:numId w:val="1"/>
+        </w:numPr>
+      </w:pPr>
+      <w:r>
+        <w:t xml:space="preserve">Server Side eingeben Überprüfung (sicher </w:t>
+      </w:r>
+      <w:r>
+        <w:t>gehen,</w:t>
+      </w:r>
+      <w:r>
         <w:t xml:space="preserve"> </w:t>
       </w:r>
-    </w:p>
-    <w:p>
-      <w:pPr>
-        <w:pStyle w:val="Listenabsatz"/>
-        <w:numPr>
-          <w:ilvl w:val="1"/>
-          <w:numId w:val="1"/>
-        </w:numPr>
-        <w:rPr>
-          <w:color w:val="385623" w:themeColor="accent6" w:themeShade="80"/>
-        </w:rPr>
-      </w:pPr>
-      <w:r>
-        <w:rPr>
-          <w:color w:val="385623" w:themeColor="accent6" w:themeShade="80"/>
-        </w:rPr>
-        <w:t xml:space="preserve">Die nötigen Informationen für die Entschlüsselung and den DB </w:t>
-      </w:r>
-      <w:proofErr w:type="spellStart"/>
-      <w:r>
-        <w:rPr>
-          <w:color w:val="385623" w:themeColor="accent6" w:themeShade="80"/>
-        </w:rPr>
-        <w:t>Queries</w:t>
-      </w:r>
-      <w:proofErr w:type="spellEnd"/>
-      <w:r>
-        <w:rPr>
-          <w:color w:val="385623" w:themeColor="accent6" w:themeShade="80"/>
-        </w:rPr>
-        <w:t xml:space="preserve"> bekommen</w:t>
-      </w:r>
-    </w:p>
-    <w:p>
-      <w:pPr>
-        <w:pStyle w:val="Listenabsatz"/>
-        <w:numPr>
-          <w:ilvl w:val="1"/>
-          <w:numId w:val="1"/>
-        </w:numPr>
-        <w:rPr>
-          <w:color w:val="385623" w:themeColor="accent6" w:themeShade="80"/>
-        </w:rPr>
-      </w:pPr>
-      <w:r>
-        <w:rPr>
-          <w:color w:val="385623" w:themeColor="accent6" w:themeShade="80"/>
-        </w:rPr>
-        <w:t>Die Verschlüsselung Methoden Implementieren</w:t>
-      </w:r>
-    </w:p>
-    <w:p>
-      <w:pPr>
-        <w:pStyle w:val="Listenabsatz"/>
-        <w:numPr>
-          <w:ilvl w:val="1"/>
-          <w:numId w:val="1"/>
-        </w:numPr>
-        <w:rPr>
-          <w:color w:val="385623" w:themeColor="accent6" w:themeShade="80"/>
-        </w:rPr>
-      </w:pPr>
-      <w:r>
-        <w:rPr>
-          <w:color w:val="385623" w:themeColor="accent6" w:themeShade="80"/>
-        </w:rPr>
-        <w:t>Die Datenbank anpassen</w:t>
-      </w:r>
-    </w:p>
-    <w:p>
-      <w:pPr>
-        <w:pStyle w:val="Listenabsatz"/>
-        <w:numPr>
-          <w:ilvl w:val="1"/>
-          <w:numId w:val="1"/>
-        </w:numPr>
-        <w:rPr>
-          <w:color w:val="385623" w:themeColor="accent6" w:themeShade="80"/>
-        </w:rPr>
-      </w:pPr>
-      <w:r>
-        <w:rPr>
-          <w:color w:val="385623" w:themeColor="accent6" w:themeShade="80"/>
-        </w:rPr>
-        <w:t xml:space="preserve">Die Verschlüsselung an allen </w:t>
-      </w:r>
-      <w:proofErr w:type="spellStart"/>
-      <w:r>
-        <w:rPr>
-          <w:color w:val="385623" w:themeColor="accent6" w:themeShade="80"/>
-        </w:rPr>
-        <w:t>Queries</w:t>
-      </w:r>
-      <w:proofErr w:type="spellEnd"/>
-      <w:r>
-        <w:rPr>
-          <w:color w:val="385623" w:themeColor="accent6" w:themeShade="80"/>
-        </w:rPr>
-        <w:t xml:space="preserve"> s etablieren</w:t>
-      </w:r>
-    </w:p>
-    <w:p>
-      <w:pPr>
-        <w:pStyle w:val="Listenabsatz"/>
-        <w:numPr>
-          <w:ilvl w:val="0"/>
-          <w:numId w:val="1"/>
-        </w:numPr>
-      </w:pPr>
-      <w:r>
-        <w:t>Semester Auswahl</w:t>
-      </w:r>
-    </w:p>
-    <w:p>
-      <w:pPr>
-        <w:pStyle w:val="Listenabsatz"/>
-        <w:numPr>
-          <w:ilvl w:val="0"/>
-          <w:numId w:val="1"/>
-        </w:numPr>
-        <w:rPr>
-          <w:color w:val="70AD47" w:themeColor="accent6"/>
-        </w:rPr>
-      </w:pPr>
-      <w:r>
-        <w:rPr>
-          <w:color w:val="70AD47" w:themeColor="accent6"/>
-        </w:rPr>
-        <w:t xml:space="preserve">Anmeldung nur durch Benedict E-Mail (ev. </w:t>
-      </w:r>
-      <w:r>
-        <w:rPr>
-          <w:color w:val="70AD47" w:themeColor="accent6"/>
-        </w:rPr>
-        <w:t>E-Mail-Bestätigung</w:t>
-      </w:r>
-      <w:r>
-        <w:rPr>
-          <w:color w:val="70AD47" w:themeColor="accent6"/>
-        </w:rPr>
-        <w:t>)</w:t>
-      </w:r>
-    </w:p>
-    <w:p>
-      <w:pPr>
-        <w:pStyle w:val="Listenabsatz"/>
-        <w:numPr>
-          <w:ilvl w:val="1"/>
-          <w:numId w:val="1"/>
-        </w:numPr>
-        <w:rPr>
-          <w:color w:val="385623" w:themeColor="accent6" w:themeShade="80"/>
-        </w:rPr>
-      </w:pPr>
-      <w:r>
-        <w:rPr>
-          <w:color w:val="385623" w:themeColor="accent6" w:themeShade="80"/>
-        </w:rPr>
-        <w:t>Registrierung Dialog hinzufügen</w:t>
-      </w:r>
-    </w:p>
-    <w:p>
-      <w:pPr>
-        <w:pStyle w:val="Listenabsatz"/>
-        <w:numPr>
-          <w:ilvl w:val="1"/>
-          <w:numId w:val="1"/>
-        </w:numPr>
-        <w:rPr>
-          <w:color w:val="385623" w:themeColor="accent6" w:themeShade="80"/>
-        </w:rPr>
-      </w:pPr>
-      <w:r>
-        <w:rPr>
-          <w:color w:val="385623" w:themeColor="accent6" w:themeShade="80"/>
-        </w:rPr>
-        <w:t>E-Mail mit Verifizierung-Code aussenden</w:t>
-      </w:r>
-    </w:p>
-    <w:p>
-      <w:pPr>
-        <w:pStyle w:val="Listenabsatz"/>
-        <w:numPr>
-          <w:ilvl w:val="1"/>
-          <w:numId w:val="1"/>
-        </w:numPr>
-        <w:rPr>
-          <w:color w:val="385623" w:themeColor="accent6" w:themeShade="80"/>
-        </w:rPr>
-      </w:pPr>
-      <w:r>
-        <w:rPr>
-          <w:color w:val="385623" w:themeColor="accent6" w:themeShade="80"/>
-        </w:rPr>
-        <w:t>E-Mail</w:t>
-      </w:r>
-      <w:r>
-        <w:rPr>
-          <w:color w:val="385623" w:themeColor="accent6" w:themeShade="80"/>
-        </w:rPr>
-        <w:t xml:space="preserve"> und Code überprüfen</w:t>
-      </w:r>
-    </w:p>
-    <w:p>
-      <w:pPr>
-        <w:pStyle w:val="Listenabsatz"/>
-        <w:numPr>
-          <w:ilvl w:val="1"/>
-          <w:numId w:val="1"/>
-        </w:numPr>
-        <w:rPr>
-          <w:color w:val="385623" w:themeColor="accent6" w:themeShade="80"/>
-        </w:rPr>
-      </w:pPr>
-      <w:r>
-        <w:rPr>
-          <w:color w:val="385623" w:themeColor="accent6" w:themeShade="80"/>
-        </w:rPr>
-        <w:t>Anmeldung durch E-Mail erlauben</w:t>
-      </w:r>
-    </w:p>
-    <w:p>
-      <w:pPr>
-        <w:pStyle w:val="Listenabsatz"/>
-        <w:numPr>
-          <w:ilvl w:val="1"/>
-          <w:numId w:val="1"/>
-        </w:numPr>
-        <w:rPr>
-          <w:color w:val="385623" w:themeColor="accent6" w:themeShade="80"/>
-        </w:rPr>
-      </w:pPr>
-      <w:r>
-        <w:rPr>
-          <w:color w:val="385623" w:themeColor="accent6" w:themeShade="80"/>
-        </w:rPr>
-        <w:t>Code ablaufen lassen</w:t>
-      </w:r>
-    </w:p>
-    <w:p>
-      <w:pPr>
-        <w:pStyle w:val="Listenabsatz"/>
-        <w:numPr>
-          <w:ilvl w:val="0"/>
-          <w:numId w:val="1"/>
-        </w:numPr>
-      </w:pPr>
-      <w:r>
-        <w:t xml:space="preserve">Bei Erstellung von neuem Nutzer, sample daten verwenden. </w:t>
-      </w:r>
-    </w:p>
-    <w:p>
-      <w:pPr>
-        <w:pStyle w:val="Listenabsatz"/>
-        <w:numPr>
-          <w:ilvl w:val="0"/>
-          <w:numId w:val="1"/>
-        </w:numPr>
-      </w:pPr>
-      <w:r>
-        <w:t>Die Automatische Ausweitung von der über Subjekten implementieren</w:t>
-      </w:r>
-    </w:p>
-    <w:p>
-      <w:pPr>
-        <w:pStyle w:val="Listenabsatz"/>
-        <w:numPr>
-          <w:ilvl w:val="0"/>
-          <w:numId w:val="1"/>
-        </w:numPr>
-      </w:pPr>
-      <w:r>
-        <w:t xml:space="preserve">Server Side eingeben Überprüfung (sicher </w:t>
-      </w:r>
-      <w:r>
-        <w:t>gehen,</w:t>
-      </w:r>
-      <w:r>
-        <w:t xml:space="preserve"> </w:t>
-      </w:r>
       <w:r>
         <w:t>dass</w:t>
       </w:r>
@@ -367,11 +313,9 @@
     <w:p/>
     <w:p/>
     <w:p>
-      <w:proofErr w:type="spellStart"/>
       <w:r>
         <w:t>Sendgrid</w:t>
       </w:r>
-      <w:proofErr w:type="spellEnd"/>
       <w:r>
         <w:t>: Mail API (Password via PM)</w:t>
       </w:r>
@@ -398,7 +342,7 @@
       <w:lvlText w:val="%1."/>
       <w:lvlJc w:val="left"/>
       <w:pPr>
-        <w:ind w:left="720" w:hanging="360"/>
+        <w:ind w:left="786" w:hanging="360"/>
       </w:pPr>
       <w:rPr>
         <w:rFonts w:hint="default"/>

</xml_diff>